<commit_message>
Added open standalone.xml and workspace directory functionality.
</commit_message>
<xml_diff>
--- a/JeffroUpdateSite/README.docx
+++ b/JeffroUpdateSite/README.docx
@@ -12,7 +12,15 @@
     </w:p>
     <w:p>
       <w:r>
-        <w:t>The Jeffro Tools Suite is an Eclipse plug-in that provides useful utilities to the users.  Once installed, you will see a new toolbar in Eclipse that looks like this:</w:t>
+        <w:t xml:space="preserve">The </w:t>
+      </w:r>
+      <w:proofErr w:type="spellStart"/>
+      <w:r>
+        <w:t>Jeffro</w:t>
+      </w:r>
+      <w:proofErr w:type="spellEnd"/>
+      <w:r>
+        <w:t xml:space="preserve"> Tools Suite is an Eclipse plug-in that provides useful utilities to the users.  Once installed, you will see a new toolbar in Eclipse that looks like this:</w:t>
       </w:r>
     </w:p>
     <w:p>
@@ -24,9 +32,9 @@
           <w:noProof/>
         </w:rPr>
         <w:drawing>
-          <wp:inline distT="0" distB="0" distL="0" distR="0" wp14:anchorId="7C2DD1F7" wp14:editId="34E563E4">
-            <wp:extent cx="1504762" cy="304762"/>
-            <wp:effectExtent l="0" t="0" r="635" b="635"/>
+          <wp:inline distT="0" distB="0" distL="0" distR="0" wp14:anchorId="5023F797" wp14:editId="71E299BF">
+            <wp:extent cx="1800000" cy="209524"/>
+            <wp:effectExtent l="0" t="0" r="0" b="635"/>
             <wp:docPr id="1" name="Picture 1"/>
             <wp:cNvGraphicFramePr>
               <a:graphicFrameLocks xmlns:a="http://schemas.openxmlformats.org/drawingml/2006/main" noChangeAspect="1"/>
@@ -47,7 +55,7 @@
                   <pic:spPr>
                     <a:xfrm>
                       <a:off x="0" y="0"/>
-                      <a:ext cx="1504762" cy="304762"/>
+                      <a:ext cx="1800000" cy="209524"/>
                     </a:xfrm>
                     <a:prstGeom prst="rect">
                       <a:avLst/>
@@ -74,8 +82,13 @@
       <w:pPr>
         <w:pStyle w:val="Heading1"/>
       </w:pPr>
-      <w:r>
-        <w:t xml:space="preserve">Jeffro Plugin Preferences </w:t>
+      <w:proofErr w:type="spellStart"/>
+      <w:r>
+        <w:t>Jeffro</w:t>
+      </w:r>
+      <w:proofErr w:type="spellEnd"/>
+      <w:r>
+        <w:t xml:space="preserve"> Plugin Preferences </w:t>
       </w:r>
       <w:r>
         <w:rPr>
@@ -220,8 +233,13 @@
             <w:tcW w:w="4675" w:type="dxa"/>
           </w:tcPr>
           <w:p>
+            <w:proofErr w:type="spellStart"/>
             <w:r>
-              <w:t>Wildfly Root</w:t>
+              <w:t>Wildfly</w:t>
+            </w:r>
+            <w:proofErr w:type="spellEnd"/>
+            <w:r>
+              <w:t xml:space="preserve"> Root</w:t>
             </w:r>
           </w:p>
         </w:tc>
@@ -238,10 +256,10 @@
                 <w:noProof/>
               </w:rPr>
               <w:drawing>
-                <wp:inline distT="0" distB="0" distL="0" distR="0" wp14:anchorId="1212B48F" wp14:editId="534734E8">
-                  <wp:extent cx="714286" cy="257143"/>
-                  <wp:effectExtent l="0" t="0" r="0" b="0"/>
-                  <wp:docPr id="6" name="Picture 6"/>
+                <wp:inline distT="0" distB="0" distL="0" distR="0" wp14:anchorId="46EE6B11" wp14:editId="24816C52">
+                  <wp:extent cx="895238" cy="219048"/>
+                  <wp:effectExtent l="0" t="0" r="635" b="0"/>
+                  <wp:docPr id="13" name="Picture 13"/>
                   <wp:cNvGraphicFramePr>
                     <a:graphicFrameLocks xmlns:a="http://schemas.openxmlformats.org/drawingml/2006/main" noChangeAspect="1"/>
                   </wp:cNvGraphicFramePr>
@@ -261,7 +279,7 @@
                         <pic:spPr>
                           <a:xfrm>
                             <a:off x="0" y="0"/>
-                            <a:ext cx="714286" cy="257143"/>
+                            <a:ext cx="895238" cy="219048"/>
                           </a:xfrm>
                           <a:prstGeom prst="rect">
                             <a:avLst/>
@@ -288,8 +306,13 @@
             <w:tcW w:w="4675" w:type="dxa"/>
           </w:tcPr>
           <w:p>
+            <w:proofErr w:type="spellStart"/>
             <w:r>
-              <w:t>Wildfly Clean Script</w:t>
+              <w:t>Wildfly</w:t>
+            </w:r>
+            <w:proofErr w:type="spellEnd"/>
+            <w:r>
+              <w:t xml:space="preserve"> Clean Script</w:t>
             </w:r>
           </w:p>
         </w:tc>
@@ -426,9 +449,13 @@
       <w:pPr>
         <w:pStyle w:val="Heading1"/>
       </w:pPr>
-      <w:r>
-        <w:lastRenderedPageBreak/>
-        <w:t xml:space="preserve">Wildfly Deep Clean </w:t>
+      <w:proofErr w:type="spellStart"/>
+      <w:r>
+        <w:t>Wildfly</w:t>
+      </w:r>
+      <w:proofErr w:type="spellEnd"/>
+      <w:r>
+        <w:t xml:space="preserve"> Deep Clean </w:t>
       </w:r>
       <w:r>
         <w:rPr>
@@ -478,20 +505,49 @@
     </w:p>
     <w:p>
       <w:r>
-        <w:t xml:space="preserve">The Wildfly Deep Clean button is used to launch your local clean script for deep cleaning Wildfly.  </w:t>
-      </w:r>
-    </w:p>
-    <w:p>
-      <w:r>
-        <w:t>If you haven’t defined the location of the local script file yet, clicking the button will result in an error indicating the preference hasn’t been set and, after clicking Ok, opens the Jeffro Plugin Preferences dialog.</w:t>
+        <w:t xml:space="preserve">The </w:t>
+      </w:r>
+      <w:proofErr w:type="spellStart"/>
+      <w:r>
+        <w:t>Wildfly</w:t>
+      </w:r>
+      <w:proofErr w:type="spellEnd"/>
+      <w:r>
+        <w:t xml:space="preserve"> Deep Clean button is used to launch your local clean script for deep cleaning </w:t>
+      </w:r>
+      <w:proofErr w:type="spellStart"/>
+      <w:r>
+        <w:t>Wildfly</w:t>
+      </w:r>
+      <w:proofErr w:type="spellEnd"/>
+      <w:r>
+        <w:t xml:space="preserve">.  </w:t>
+      </w:r>
+    </w:p>
+    <w:p>
+      <w:r>
+        <w:t xml:space="preserve">If you haven’t defined the location of the local script file yet, clicking the button will result in an error indicating the preference hasn’t been set and, after clicking Ok, opens the </w:t>
+      </w:r>
+      <w:proofErr w:type="spellStart"/>
+      <w:r>
+        <w:t>Jeffro</w:t>
+      </w:r>
+      <w:proofErr w:type="spellEnd"/>
+      <w:r>
+        <w:t xml:space="preserve"> Plugin Preferences dialog.</w:t>
       </w:r>
     </w:p>
     <w:p>
       <w:pPr>
         <w:pStyle w:val="Heading1"/>
       </w:pPr>
-      <w:r>
-        <w:t>Wildfly configuration Directory</w:t>
+      <w:proofErr w:type="spellStart"/>
+      <w:r>
+        <w:t>Wildfly</w:t>
+      </w:r>
+      <w:proofErr w:type="spellEnd"/>
+      <w:r>
+        <w:t xml:space="preserve"> configuration Directory</w:t>
       </w:r>
       <w:r>
         <w:t xml:space="preserve"> </w:t>
@@ -544,20 +600,49 @@
     </w:p>
     <w:p>
       <w:r>
-        <w:t>This “Wildfly configuration Directory” button will open your configuration directory in Windows File Explorer.</w:t>
-      </w:r>
-    </w:p>
-    <w:p>
-      <w:r>
-        <w:t>If you haven’t defined the location of the Wildfly root, clicking the button will result in an error indicating the preference hasn’t been set and, after clicking Ok, opens the Jeffro Plugin Preferences dialog.</w:t>
+        <w:t>This “</w:t>
+      </w:r>
+      <w:proofErr w:type="spellStart"/>
+      <w:r>
+        <w:t>Wildfly</w:t>
+      </w:r>
+      <w:proofErr w:type="spellEnd"/>
+      <w:r>
+        <w:t xml:space="preserve"> configuration Directory” button will open your configuration directory in Windows File Explorer.</w:t>
+      </w:r>
+    </w:p>
+    <w:p>
+      <w:r>
+        <w:t xml:space="preserve">If you haven’t defined the location of the </w:t>
+      </w:r>
+      <w:proofErr w:type="spellStart"/>
+      <w:r>
+        <w:t>Wildfly</w:t>
+      </w:r>
+      <w:proofErr w:type="spellEnd"/>
+      <w:r>
+        <w:t xml:space="preserve"> root, clicking the button will result in an error indicating the preference hasn’t been set and, after clicking Ok, opens the </w:t>
+      </w:r>
+      <w:proofErr w:type="spellStart"/>
+      <w:r>
+        <w:t>Jeffro</w:t>
+      </w:r>
+      <w:proofErr w:type="spellEnd"/>
+      <w:r>
+        <w:t xml:space="preserve"> Plugin Preferences dialog.</w:t>
       </w:r>
     </w:p>
     <w:p>
       <w:pPr>
         <w:pStyle w:val="Heading1"/>
       </w:pPr>
-      <w:r>
-        <w:t>Wildfly deployment Directory</w:t>
+      <w:proofErr w:type="spellStart"/>
+      <w:r>
+        <w:t>Wildfly</w:t>
+      </w:r>
+      <w:proofErr w:type="spellEnd"/>
+      <w:r>
+        <w:t xml:space="preserve"> deployment Directory</w:t>
       </w:r>
       <w:r>
         <w:t xml:space="preserve"> </w:t>
@@ -610,12 +695,36 @@
     </w:p>
     <w:p>
       <w:r>
-        <w:t>This “Wildfly deployment Directory” button will open your deployment directory in Windows File Explorer.</w:t>
-      </w:r>
-    </w:p>
-    <w:p>
-      <w:r>
-        <w:t>If you haven’t defined the location of the Wildfly root, clicking the button will result in an error indicating the preference hasn’t been set and, after clicking Ok, opens the Jeffro Plugin Preferences dialog.</w:t>
+        <w:t>This “</w:t>
+      </w:r>
+      <w:proofErr w:type="spellStart"/>
+      <w:r>
+        <w:t>Wildfly</w:t>
+      </w:r>
+      <w:proofErr w:type="spellEnd"/>
+      <w:r>
+        <w:t xml:space="preserve"> deployment Directory” button will open your deployment directory in Windows File Explorer.</w:t>
+      </w:r>
+    </w:p>
+    <w:p>
+      <w:r>
+        <w:t xml:space="preserve">If you haven’t defined the location of the </w:t>
+      </w:r>
+      <w:proofErr w:type="spellStart"/>
+      <w:r>
+        <w:t>Wildfly</w:t>
+      </w:r>
+      <w:proofErr w:type="spellEnd"/>
+      <w:r>
+        <w:t xml:space="preserve"> root, clicking the button will result in an error indicating the preference hasn’t been set and, after clicking Ok, opens the </w:t>
+      </w:r>
+      <w:proofErr w:type="spellStart"/>
+      <w:r>
+        <w:t>Jeffro</w:t>
+      </w:r>
+      <w:proofErr w:type="spellEnd"/>
+      <w:r>
+        <w:t xml:space="preserve"> Plugin Preferences dialog.</w:t>
       </w:r>
     </w:p>
     <w:p>
@@ -625,8 +734,13 @@
           <w:b/>
         </w:rPr>
       </w:pPr>
-      <w:r>
-        <w:t>Wildfly standalone Directory</w:t>
+      <w:proofErr w:type="spellStart"/>
+      <w:r>
+        <w:t>Wildfly</w:t>
+      </w:r>
+      <w:proofErr w:type="spellEnd"/>
+      <w:r>
+        <w:t xml:space="preserve"> standalone Directory</w:t>
       </w:r>
       <w:r>
         <w:t xml:space="preserve"> </w:t>
@@ -679,12 +793,128 @@
     </w:p>
     <w:p>
       <w:r>
-        <w:t>This “Wildfly standalone Directory” button will open your standalone directory in Windows File Explorer.</w:t>
-      </w:r>
-    </w:p>
-    <w:p>
-      <w:r>
-        <w:t>If you haven’t defined the location of the Wildfly root, clicking the button will result in an error indicating the preference hasn’t been set and, after clicking Ok, opens the Jeffro Plugin Preferences dialog.</w:t>
+        <w:t>This “</w:t>
+      </w:r>
+      <w:proofErr w:type="spellStart"/>
+      <w:r>
+        <w:t>Wildfly</w:t>
+      </w:r>
+      <w:proofErr w:type="spellEnd"/>
+      <w:r>
+        <w:t xml:space="preserve"> standalone Directory” button will open your standalone directory in Windows File Explorer.</w:t>
+      </w:r>
+    </w:p>
+    <w:p>
+      <w:r>
+        <w:t xml:space="preserve">If you haven’t defined the location of the </w:t>
+      </w:r>
+      <w:proofErr w:type="spellStart"/>
+      <w:r>
+        <w:t>Wildfly</w:t>
+      </w:r>
+      <w:proofErr w:type="spellEnd"/>
+      <w:r>
+        <w:t xml:space="preserve"> root, clicking the button will result in an error indicating the preference hasn’t been set and, after clicking Ok, opens the </w:t>
+      </w:r>
+      <w:proofErr w:type="spellStart"/>
+      <w:r>
+        <w:t>Jeffro</w:t>
+      </w:r>
+      <w:proofErr w:type="spellEnd"/>
+      <w:r>
+        <w:t xml:space="preserve"> Plugin Preferences dialog.</w:t>
+      </w:r>
+    </w:p>
+    <w:p>
+      <w:pPr>
+        <w:pStyle w:val="Heading1"/>
+      </w:pPr>
+      <w:proofErr w:type="spellStart"/>
+      <w:r>
+        <w:t>Wildfly</w:t>
+      </w:r>
+      <w:proofErr w:type="spellEnd"/>
+      <w:r>
+        <w:t xml:space="preserve"> “standalone.xml” File </w:t>
+      </w:r>
+      <w:r>
+        <w:rPr>
+          <w:noProof/>
+        </w:rPr>
+        <w:drawing>
+          <wp:inline distT="0" distB="0" distL="0" distR="0" wp14:anchorId="15637475" wp14:editId="38DA4D21">
+            <wp:extent cx="257143" cy="295238"/>
+            <wp:effectExtent l="0" t="0" r="0" b="0"/>
+            <wp:docPr id="14" name="Picture 14"/>
+            <wp:cNvGraphicFramePr>
+              <a:graphicFrameLocks xmlns:a="http://schemas.openxmlformats.org/drawingml/2006/main" noChangeAspect="1"/>
+            </wp:cNvGraphicFramePr>
+            <a:graphic xmlns:a="http://schemas.openxmlformats.org/drawingml/2006/main">
+              <a:graphicData uri="http://schemas.openxmlformats.org/drawingml/2006/picture">
+                <pic:pic xmlns:pic="http://schemas.openxmlformats.org/drawingml/2006/picture">
+                  <pic:nvPicPr>
+                    <pic:cNvPr id="1" name=""/>
+                    <pic:cNvPicPr/>
+                  </pic:nvPicPr>
+                  <pic:blipFill>
+                    <a:blip r:embed="rId14"/>
+                    <a:stretch>
+                      <a:fillRect/>
+                    </a:stretch>
+                  </pic:blipFill>
+                  <pic:spPr>
+                    <a:xfrm>
+                      <a:off x="0" y="0"/>
+                      <a:ext cx="257143" cy="295238"/>
+                    </a:xfrm>
+                    <a:prstGeom prst="rect">
+                      <a:avLst/>
+                    </a:prstGeom>
+                    <a:effectLst>
+                      <a:innerShdw blurRad="114300">
+                        <a:prstClr val="black"/>
+                      </a:innerShdw>
+                    </a:effectLst>
+                  </pic:spPr>
+                </pic:pic>
+              </a:graphicData>
+            </a:graphic>
+          </wp:inline>
+        </w:drawing>
+      </w:r>
+    </w:p>
+    <w:p>
+      <w:r>
+        <w:t>The “</w:t>
+      </w:r>
+      <w:proofErr w:type="spellStart"/>
+      <w:r>
+        <w:t>Wildfly</w:t>
+      </w:r>
+      <w:proofErr w:type="spellEnd"/>
+      <w:r>
+        <w:t xml:space="preserve"> ‘Standalone.xml’ File” button will open your standalone.xml file in the Eclipse XML editor.</w:t>
+      </w:r>
+    </w:p>
+    <w:p>
+      <w:r>
+        <w:t xml:space="preserve">If you haven’t defined the location of the </w:t>
+      </w:r>
+      <w:proofErr w:type="spellStart"/>
+      <w:r>
+        <w:t>Wildfly</w:t>
+      </w:r>
+      <w:proofErr w:type="spellEnd"/>
+      <w:r>
+        <w:t xml:space="preserve"> root, clicking the button will result in an error indicating the preference hasn’t been set and, after clicking Ok, opens the </w:t>
+      </w:r>
+      <w:proofErr w:type="spellStart"/>
+      <w:r>
+        <w:t>Jeffro</w:t>
+      </w:r>
+      <w:proofErr w:type="spellEnd"/>
+      <w:r>
+        <w:t xml:space="preserve"> Plugin Preferences dialog.</w:t>
       </w:r>
     </w:p>
     <w:p>
@@ -714,7 +944,7 @@
                     <pic:cNvPicPr/>
                   </pic:nvPicPr>
                   <pic:blipFill>
-                    <a:blip r:embed="rId14"/>
+                    <a:blip r:embed="rId15"/>
                     <a:stretch>
                       <a:fillRect/>
                     </a:stretch>
@@ -747,22 +977,80 @@
     </w:p>
     <w:p>
       <w:r>
-        <w:t xml:space="preserve">If you haven’t defined the location of the </w:t>
-      </w:r>
-      <w:r>
-        <w:t>backup utility</w:t>
-      </w:r>
-      <w:r>
-        <w:t>, clicking the button will result in an error indicating the preference hasn’t been set and, after clicking Ok, opens the Jeffro Plugin Preferences dialog.</w:t>
-      </w:r>
-      <w:bookmarkStart w:id="0" w:name="_GoBack"/>
-      <w:bookmarkEnd w:id="0"/>
+        <w:t xml:space="preserve">If you haven’t defined the location of the backup utility, clicking the button will result in an error indicating the preference hasn’t been set and, after clicking Ok, opens the </w:t>
+      </w:r>
+      <w:proofErr w:type="spellStart"/>
+      <w:r>
+        <w:t>Jeffro</w:t>
+      </w:r>
+      <w:proofErr w:type="spellEnd"/>
+      <w:r>
+        <w:t xml:space="preserve"> Plugin Preferences dialog.</w:t>
+      </w:r>
     </w:p>
     <w:p>
       <w:pPr>
         <w:pStyle w:val="Heading1"/>
       </w:pPr>
       <w:r>
+        <w:t xml:space="preserve">Open Eclipse Workspace Directory </w:t>
+      </w:r>
+      <w:r>
+        <w:rPr>
+          <w:noProof/>
+        </w:rPr>
+        <w:drawing>
+          <wp:inline distT="0" distB="0" distL="0" distR="0" wp14:anchorId="0CE383C7" wp14:editId="2DDDB1A8">
+            <wp:extent cx="238095" cy="266667"/>
+            <wp:effectExtent l="0" t="0" r="0" b="635"/>
+            <wp:docPr id="15" name="Picture 15"/>
+            <wp:cNvGraphicFramePr>
+              <a:graphicFrameLocks xmlns:a="http://schemas.openxmlformats.org/drawingml/2006/main" noChangeAspect="1"/>
+            </wp:cNvGraphicFramePr>
+            <a:graphic xmlns:a="http://schemas.openxmlformats.org/drawingml/2006/main">
+              <a:graphicData uri="http://schemas.openxmlformats.org/drawingml/2006/picture">
+                <pic:pic xmlns:pic="http://schemas.openxmlformats.org/drawingml/2006/picture">
+                  <pic:nvPicPr>
+                    <pic:cNvPr id="1" name=""/>
+                    <pic:cNvPicPr/>
+                  </pic:nvPicPr>
+                  <pic:blipFill>
+                    <a:blip r:embed="rId16"/>
+                    <a:stretch>
+                      <a:fillRect/>
+                    </a:stretch>
+                  </pic:blipFill>
+                  <pic:spPr>
+                    <a:xfrm>
+                      <a:off x="0" y="0"/>
+                      <a:ext cx="238095" cy="266667"/>
+                    </a:xfrm>
+                    <a:prstGeom prst="rect">
+                      <a:avLst/>
+                    </a:prstGeom>
+                    <a:effectLst>
+                      <a:innerShdw blurRad="114300">
+                        <a:prstClr val="black"/>
+                      </a:innerShdw>
+                    </a:effectLst>
+                  </pic:spPr>
+                </pic:pic>
+              </a:graphicData>
+            </a:graphic>
+          </wp:inline>
+        </w:drawing>
+      </w:r>
+    </w:p>
+    <w:p>
+      <w:r>
+        <w:t>The “Open Eclipse Workspace Directory” button will open your current workspace in Windows File Explorer.</w:t>
+      </w:r>
+    </w:p>
+    <w:p>
+      <w:pPr>
+        <w:pStyle w:val="Heading1"/>
+      </w:pPr>
+      <w:r>
         <w:t>Installing</w:t>
       </w:r>
     </w:p>
@@ -775,7 +1063,7 @@
       <w:pPr>
         <w:ind w:left="720"/>
       </w:pPr>
-      <w:hyperlink r:id="rId15" w:history="1">
+      <w:hyperlink r:id="rId17" w:history="1">
         <w:r>
           <w:rPr>
             <w:rStyle w:val="Hyperlink"/>
@@ -794,7 +1082,6 @@
         <w:rPr>
           <w:noProof/>
         </w:rPr>
-        <w:lastRenderedPageBreak/>
         <w:drawing>
           <wp:inline distT="0" distB="0" distL="0" distR="0" wp14:anchorId="6170DDE2" wp14:editId="3A572D9E">
             <wp:extent cx="5943600" cy="3748405"/>
@@ -811,7 +1098,7 @@
                     <pic:cNvPicPr/>
                   </pic:nvPicPr>
                   <pic:blipFill>
-                    <a:blip r:embed="rId16"/>
+                    <a:blip r:embed="rId18"/>
                     <a:stretch>
                       <a:fillRect/>
                     </a:stretch>

</xml_diff>